<commit_message>
Updated readme, graphs appearance on the screen.
</commit_message>
<xml_diff>
--- a/Readme.docx
+++ b/Readme.docx
@@ -162,11 +162,40 @@
       </w:r>
       <w:proofErr w:type="gramEnd"/>
       <w:r>
+        <w:t xml:space="preserve"> Update XMLAQuery2.xmla from Resources folder with your connection string for Analysis Services (&lt;</w:t>
+      </w:r>
+      <w:proofErr w:type="spellStart"/>
+      <w:r>
+        <w:t>ConnectionString</w:t>
+      </w:r>
+      <w:proofErr w:type="spellEnd"/>
+      <w:r>
+        <w:t>&gt; Line 16, Line 25)</w:t>
+      </w:r>
+    </w:p>
+    <w:p>
+      <w:proofErr w:type="gramStart"/>
+      <w:r>
+        <w:rPr>
+          <w:b/>
+        </w:rPr>
+        <w:t xml:space="preserve">Step </w:t>
+      </w:r>
+      <w:r>
+        <w:rPr>
+          <w:b/>
+        </w:rPr>
+        <w:t>3</w:t>
+      </w:r>
+      <w:r>
+        <w:t>.</w:t>
+      </w:r>
+      <w:proofErr w:type="gramEnd"/>
+      <w:r>
         <w:t xml:space="preserve"> Run TimeSeriesAnalysis.exe.</w:t>
       </w:r>
     </w:p>
     <w:p>
-      <w:proofErr w:type="gramStart"/>
       <w:r>
         <w:rPr>
           <w:b/>
@@ -177,14 +206,10 @@
         <w:rPr>
           <w:b/>
         </w:rPr>
-        <w:t>3</w:t>
-      </w:r>
-      <w:r>
-        <w:t>.</w:t>
-      </w:r>
-      <w:proofErr w:type="gramEnd"/>
-      <w:r>
-        <w:t xml:space="preserve"> Enjoy</w:t>
+        <w:t>4</w:t>
+      </w:r>
+      <w:r>
+        <w:t>. Enjoy</w:t>
       </w:r>
       <w:r>
         <w:sym w:font="Wingdings" w:char="F04A"/>
@@ -389,6 +414,7 @@
     <w:p>
       <w:proofErr w:type="gramStart"/>
       <w:r>
+        <w:lastRenderedPageBreak/>
         <w:t>Decided not to download statistics from site in an automatic way.</w:t>
       </w:r>
       <w:proofErr w:type="gramEnd"/>

</xml_diff>

<commit_message>
Removed unnecessary settings. Updated readme
</commit_message>
<xml_diff>
--- a/Readme.docx
+++ b/Readme.docx
@@ -192,10 +192,118 @@
       </w:r>
       <w:proofErr w:type="gramEnd"/>
       <w:r>
+        <w:t xml:space="preserve"> </w:t>
+      </w:r>
+      <w:proofErr w:type="gramStart"/>
+      <w:r>
+        <w:t>Link SQL Server to Analysis Services.</w:t>
+      </w:r>
+      <w:proofErr w:type="gramEnd"/>
+      <w:r>
+        <w:t xml:space="preserve"> Following link will help you to do it: </w:t>
+      </w:r>
+      <w:hyperlink r:id="rId5" w:history="1">
+        <w:r>
+          <w:rPr>
+            <w:rStyle w:val="a6"/>
+          </w:rPr>
+          <w:t>http://www.sqlserverdatamining.com/ssdm/Default.aspx?tabid=102&amp;Id=385</w:t>
+        </w:r>
+      </w:hyperlink>
+    </w:p>
+    <w:p>
+      <w:r>
+        <w:t>Connection settings displayed in Figure (for Data Source use you default connection to Analys</w:t>
+      </w:r>
+      <w:r>
+        <w:t>i</w:t>
+      </w:r>
+      <w:r>
+        <w:t>s Services).</w:t>
+      </w:r>
+    </w:p>
+    <w:p>
+      <w:r>
+        <w:rPr>
+          <w:noProof/>
+        </w:rPr>
+        <w:drawing>
+          <wp:inline distT="0" distB="0" distL="0" distR="0">
+            <wp:extent cx="4897056" cy="4396221"/>
+            <wp:effectExtent l="19050" t="0" r="0" b="0"/>
+            <wp:docPr id="1" name="Рисунок 1"/>
+            <wp:cNvGraphicFramePr>
+              <a:graphicFrameLocks xmlns:a="http://schemas.openxmlformats.org/drawingml/2006/main" noChangeAspect="1"/>
+            </wp:cNvGraphicFramePr>
+            <a:graphic xmlns:a="http://schemas.openxmlformats.org/drawingml/2006/main">
+              <a:graphicData uri="http://schemas.openxmlformats.org/drawingml/2006/picture">
+                <pic:pic xmlns:pic="http://schemas.openxmlformats.org/drawingml/2006/picture">
+                  <pic:nvPicPr>
+                    <pic:cNvPr id="0" name="Picture 1"/>
+                    <pic:cNvPicPr>
+                      <a:picLocks noChangeAspect="1" noChangeArrowheads="1"/>
+                    </pic:cNvPicPr>
+                  </pic:nvPicPr>
+                  <pic:blipFill>
+                    <a:blip r:embed="rId6"/>
+                    <a:srcRect/>
+                    <a:stretch>
+                      <a:fillRect/>
+                    </a:stretch>
+                  </pic:blipFill>
+                  <pic:spPr bwMode="auto">
+                    <a:xfrm>
+                      <a:off x="0" y="0"/>
+                      <a:ext cx="4898646" cy="4397648"/>
+                    </a:xfrm>
+                    <a:prstGeom prst="rect">
+                      <a:avLst/>
+                    </a:prstGeom>
+                    <a:noFill/>
+                    <a:ln w="9525">
+                      <a:noFill/>
+                      <a:miter lim="800000"/>
+                      <a:headEnd/>
+                      <a:tailEnd/>
+                    </a:ln>
+                  </pic:spPr>
+                </pic:pic>
+              </a:graphicData>
+            </a:graphic>
+          </wp:inline>
+        </w:drawing>
+      </w:r>
+    </w:p>
+    <w:p>
+      <w:proofErr w:type="gramStart"/>
+      <w:r>
+        <w:rPr>
+          <w:b/>
+        </w:rPr>
+        <w:lastRenderedPageBreak/>
+        <w:t xml:space="preserve">Step </w:t>
+      </w:r>
+      <w:r>
+        <w:rPr>
+          <w:b/>
+        </w:rPr>
+        <w:t>4</w:t>
+      </w:r>
+      <w:r>
+        <w:t>.</w:t>
+      </w:r>
+      <w:proofErr w:type="gramEnd"/>
+      <w:r>
         <w:t xml:space="preserve"> Run TimeSeriesAnalysis.exe.</w:t>
       </w:r>
     </w:p>
     <w:p>
+      <w:pPr>
+        <w:rPr>
+          <w:lang w:val="ru-RU"/>
+        </w:rPr>
+      </w:pPr>
+      <w:proofErr w:type="gramStart"/>
       <w:r>
         <w:rPr>
           <w:b/>
@@ -206,10 +314,14 @@
         <w:rPr>
           <w:b/>
         </w:rPr>
-        <w:t>4</w:t>
-      </w:r>
-      <w:r>
-        <w:t>. Enjoy</w:t>
+        <w:t>5</w:t>
+      </w:r>
+      <w:r>
+        <w:t>.</w:t>
+      </w:r>
+      <w:proofErr w:type="gramEnd"/>
+      <w:r>
+        <w:t xml:space="preserve"> Enjoy</w:t>
       </w:r>
       <w:r>
         <w:sym w:font="Wingdings" w:char="F04A"/>
@@ -414,7 +526,6 @@
     <w:p>
       <w:proofErr w:type="gramStart"/>
       <w:r>
-        <w:lastRenderedPageBreak/>
         <w:t>Decided not to download statistics from site in an automatic way.</w:t>
       </w:r>
       <w:proofErr w:type="gramEnd"/>
@@ -833,6 +944,47 @@
       <w:ind w:left="720"/>
       <w:contextualSpacing/>
     </w:pPr>
+  </w:style>
+  <w:style w:type="paragraph" w:styleId="a4">
+    <w:name w:val="Balloon Text"/>
+    <w:basedOn w:val="a"/>
+    <w:link w:val="a5"/>
+    <w:uiPriority w:val="99"/>
+    <w:semiHidden/>
+    <w:unhideWhenUsed/>
+    <w:rsid w:val="004A0303"/>
+    <w:pPr>
+      <w:spacing w:after="0" w:line="240" w:lineRule="auto"/>
+    </w:pPr>
+    <w:rPr>
+      <w:rFonts w:ascii="Tahoma" w:hAnsi="Tahoma" w:cs="Tahoma"/>
+      <w:sz w:val="16"/>
+      <w:szCs w:val="16"/>
+    </w:rPr>
+  </w:style>
+  <w:style w:type="character" w:customStyle="1" w:styleId="a5">
+    <w:name w:val="Текст выноски Знак"/>
+    <w:basedOn w:val="a0"/>
+    <w:link w:val="a4"/>
+    <w:uiPriority w:val="99"/>
+    <w:semiHidden/>
+    <w:rsid w:val="004A0303"/>
+    <w:rPr>
+      <w:rFonts w:ascii="Tahoma" w:hAnsi="Tahoma" w:cs="Tahoma"/>
+      <w:sz w:val="16"/>
+      <w:szCs w:val="16"/>
+    </w:rPr>
+  </w:style>
+  <w:style w:type="character" w:styleId="a6">
+    <w:name w:val="Hyperlink"/>
+    <w:basedOn w:val="a0"/>
+    <w:uiPriority w:val="99"/>
+    <w:unhideWhenUsed/>
+    <w:rsid w:val="004A0303"/>
+    <w:rPr>
+      <w:color w:val="0000FF" w:themeColor="hyperlink"/>
+      <w:u w:val="single"/>
+    </w:rPr>
   </w:style>
 </w:styles>
 </file>

</xml_diff>